<commit_message>
fix: update MV NOFO questions
</commit_message>
<xml_diff>
--- a/public/materials/funding/2020-VOCA-multi-victimization/VOCA.Multi.Victim.FAQs.docx
+++ b/public/materials/funding/2020-VOCA-multi-victimization/VOCA.Multi.Victim.FAQs.docx
@@ -60,15 +60,6 @@
         </w:rPr>
         <w:t>20 MULTI-VICTIMIZATION</w:t>
       </w:r>
-      <w:r>
-        <w:rPr>
-          <w:rFonts w:ascii="Times New Roman" w:hAnsi="Times New Roman"/>
-          <w:b/>
-          <w:sz w:val="24"/>
-          <w:szCs w:val="24"/>
-        </w:rPr>
-        <w:t xml:space="preserve"> </w:t>
-      </w:r>
     </w:p>
     <w:p>
       <w:pPr>
@@ -152,7 +143,7 @@
           <w:sz w:val="24"/>
           <w:szCs w:val="24"/>
         </w:rPr>
-        <w:t>September 1</w:t>
+        <w:t xml:space="preserve">September </w:t>
       </w:r>
       <w:r>
         <w:rPr>
@@ -161,7 +152,7 @@
           <w:sz w:val="24"/>
           <w:szCs w:val="24"/>
         </w:rPr>
-        <w:t>8</w:t>
+        <w:t>25</w:t>
       </w:r>
       <w:r>
         <w:rPr>
@@ -202,15 +193,15 @@
         <w:t>Q.</w:t>
       </w:r>
       <w:r>
-        <w:rPr>
-          <w:rFonts w:cs="Calibri"/>
-          <w:color w:val="000000"/>
-          <w:szCs w:val="22"/>
-        </w:rPr>
-        <w:t xml:space="preserve"> </w:t>
-      </w:r>
-      <w:r>
-        <w:t>Please define the criteria and documentation required by ICJIA to determine that a client is a victim eligible for this service</w:t>
+        <w:t xml:space="preserve">Please </w:t>
+      </w:r>
+      <w:proofErr w:type="gramStart"/>
+      <w:r>
+        <w:t>define</w:t>
+      </w:r>
+      <w:proofErr w:type="gramEnd"/>
+      <w:r>
+        <w:t xml:space="preserve"> the criteria and documentation required by ICJIA to determine that a client is a victim eligible for this service</w:t>
       </w:r>
       <w:r>
         <w:t>.</w:t>
@@ -767,31 +758,152 @@
           <w:sz w:val="24"/>
           <w:szCs w:val="24"/>
         </w:rPr>
-        <w:t xml:space="preserve"> Yes, counseling services must be </w:t>
-      </w:r>
-      <w:r>
-        <w:rPr>
-          <w:rFonts w:ascii="Times New Roman" w:hAnsi="Times New Roman"/>
-          <w:sz w:val="24"/>
-          <w:szCs w:val="24"/>
-        </w:rPr>
-        <w:t>provided</w:t>
-      </w:r>
-      <w:r>
-        <w:rPr>
-          <w:rFonts w:ascii="Times New Roman" w:hAnsi="Times New Roman"/>
-          <w:sz w:val="24"/>
-          <w:szCs w:val="24"/>
-        </w:rPr>
-        <w:t xml:space="preserve"> by a licensed </w:t>
-      </w:r>
-      <w:r>
-        <w:rPr>
-          <w:rFonts w:ascii="Times New Roman" w:hAnsi="Times New Roman"/>
-          <w:sz w:val="24"/>
-          <w:szCs w:val="24"/>
-        </w:rPr>
-        <w:t>clinician.</w:t>
+        <w:t xml:space="preserve"> </w:t>
+      </w:r>
+      <w:r>
+        <w:rPr>
+          <w:rFonts w:ascii="Times New Roman" w:hAnsi="Times New Roman"/>
+          <w:sz w:val="24"/>
+          <w:szCs w:val="24"/>
+        </w:rPr>
+        <w:t xml:space="preserve">(Revised 9/25/20) </w:t>
+      </w:r>
+      <w:r>
+        <w:rPr>
+          <w:rFonts w:ascii="Times New Roman" w:hAnsi="Times New Roman"/>
+          <w:color w:val="FF0000"/>
+          <w:sz w:val="24"/>
+          <w:szCs w:val="24"/>
+        </w:rPr>
+        <w:t xml:space="preserve">(Previous Answer: Yes, counseling services must be provided by a licensed clinician, was </w:t>
+      </w:r>
+      <w:r>
+        <w:rPr>
+          <w:rFonts w:ascii="Times New Roman" w:hAnsi="Times New Roman"/>
+          <w:color w:val="FF0000"/>
+          <w:sz w:val="24"/>
+          <w:szCs w:val="24"/>
+        </w:rPr>
+        <w:t>misleading</w:t>
+      </w:r>
+      <w:r>
+        <w:rPr>
+          <w:rFonts w:ascii="Times New Roman" w:hAnsi="Times New Roman"/>
+          <w:color w:val="FF0000"/>
+          <w:sz w:val="24"/>
+          <w:szCs w:val="24"/>
+        </w:rPr>
+        <w:t>).</w:t>
+      </w:r>
+      <w:r>
+        <w:rPr>
+          <w:rFonts w:ascii="Times New Roman" w:hAnsi="Times New Roman"/>
+          <w:sz w:val="24"/>
+          <w:szCs w:val="24"/>
+        </w:rPr>
+        <w:t xml:space="preserve"> </w:t>
+      </w:r>
+    </w:p>
+    <w:p>
+      <w:pPr>
+        <w:textAlignment w:val="baseline"/>
+        <w:rPr>
+          <w:rFonts w:ascii="Times New Roman" w:hAnsi="Times New Roman"/>
+          <w:sz w:val="24"/>
+          <w:szCs w:val="24"/>
+        </w:rPr>
+      </w:pPr>
+      <w:r>
+        <w:rPr>
+          <w:rFonts w:ascii="Times New Roman" w:hAnsi="Times New Roman"/>
+          <w:sz w:val="24"/>
+          <w:szCs w:val="24"/>
+        </w:rPr>
+        <w:t xml:space="preserve">Individual Counseling services do not need a licensed clinician, but the counselor </w:t>
+      </w:r>
+      <w:r>
+        <w:rPr>
+          <w:rFonts w:ascii="Times New Roman" w:hAnsi="Times New Roman"/>
+          <w:sz w:val="24"/>
+          <w:szCs w:val="24"/>
+        </w:rPr>
+        <w:t>must meet professional standards</w:t>
+      </w:r>
+      <w:r>
+        <w:rPr>
+          <w:rFonts w:ascii="Times New Roman" w:hAnsi="Times New Roman"/>
+          <w:sz w:val="24"/>
+          <w:szCs w:val="24"/>
+        </w:rPr>
+        <w:t xml:space="preserve"> for their profession</w:t>
+      </w:r>
+      <w:r>
+        <w:rPr>
+          <w:rFonts w:ascii="Times New Roman" w:hAnsi="Times New Roman"/>
+          <w:sz w:val="24"/>
+          <w:szCs w:val="24"/>
+        </w:rPr>
+        <w:t xml:space="preserve">. </w:t>
+      </w:r>
+      <w:r>
+        <w:rPr>
+          <w:rFonts w:ascii="Times New Roman" w:hAnsi="Times New Roman"/>
+          <w:sz w:val="24"/>
+          <w:szCs w:val="24"/>
+        </w:rPr>
+        <w:t>Under 94.119 of the VOCA final rule it states that mental health counseling and care must be provided by a person who meets professional standards to provide these services in the jurisdiction in which the care is administered.</w:t>
+      </w:r>
+    </w:p>
+    <w:p>
+      <w:pPr>
+        <w:textAlignment w:val="baseline"/>
+        <w:rPr>
+          <w:rFonts w:ascii="Times New Roman" w:hAnsi="Times New Roman"/>
+          <w:sz w:val="24"/>
+          <w:szCs w:val="24"/>
+        </w:rPr>
+      </w:pPr>
+      <w:r>
+        <w:rPr>
+          <w:rFonts w:ascii="Times New Roman" w:hAnsi="Times New Roman"/>
+          <w:sz w:val="24"/>
+          <w:szCs w:val="24"/>
+        </w:rPr>
+        <w:t xml:space="preserve">The NOFO states regarding counseling, "Individual Counseling: Refers to in-person emotional support and guidance and counseling provided by advocates, counselors, or mental health professionals." Further the NOFO states, "Mental health services: Mental health counseling and care such as outpatient therapy/counseling and substance-use disorder treatment directly related to the victimization, must be provided by a person who meets the professional standards to provide these services in Illinois. This can include, but is not limited to, a licensed clinical social worker (LCSW), a licensed professional counselor (LPC), a certified alcohol and other drug abuse counselor (CADC), or a licensed clinical psychologist. Clinical </w:t>
+      </w:r>
+      <w:proofErr w:type="gramStart"/>
+      <w:r>
+        <w:rPr>
+          <w:rFonts w:ascii="Times New Roman" w:hAnsi="Times New Roman"/>
+          <w:sz w:val="24"/>
+          <w:szCs w:val="24"/>
+        </w:rPr>
+        <w:t>staff</w:t>
+      </w:r>
+      <w:r>
+        <w:rPr>
+          <w:rFonts w:ascii="Times New Roman" w:hAnsi="Times New Roman"/>
+          <w:sz w:val="24"/>
+          <w:szCs w:val="24"/>
+        </w:rPr>
+        <w:t xml:space="preserve">  </w:t>
+      </w:r>
+      <w:r>
+        <w:rPr>
+          <w:rFonts w:ascii="Times New Roman" w:hAnsi="Times New Roman"/>
+          <w:sz w:val="24"/>
+          <w:szCs w:val="24"/>
+        </w:rPr>
+        <w:t>hold</w:t>
+      </w:r>
+      <w:proofErr w:type="gramEnd"/>
+      <w:r>
+        <w:rPr>
+          <w:rFonts w:ascii="Times New Roman" w:hAnsi="Times New Roman"/>
+          <w:sz w:val="24"/>
+          <w:szCs w:val="24"/>
+        </w:rPr>
+        <w:t xml:space="preserve"> master’s degrees and have a clinical license (Clinical Psychologist, LCPC, LCSW, LMFT) or are engaged in supervised practice to meet the requirements of clinical licensure."</w:t>
       </w:r>
     </w:p>
     <w:p>
@@ -831,16 +943,6 @@
           <w:bdr w:val="none" w:sz="0" w:space="0" w:color="auto" w:frame="1"/>
           <w:shd w:val="clear" w:color="auto" w:fill="FFFFFF"/>
         </w:rPr>
-        <w:t xml:space="preserve"> </w:t>
-      </w:r>
-      <w:r>
-        <w:rPr>
-          <w:color w:val="000000"/>
-          <w:sz w:val="14"/>
-          <w:szCs w:val="14"/>
-          <w:bdr w:val="none" w:sz="0" w:space="0" w:color="auto" w:frame="1"/>
-          <w:shd w:val="clear" w:color="auto" w:fill="FFFFFF"/>
-        </w:rPr>
         <w:t> </w:t>
       </w:r>
       <w:r>
@@ -849,25 +951,7 @@
           <w:sz w:val="24"/>
           <w:szCs w:val="24"/>
         </w:rPr>
-        <w:t xml:space="preserve">We are interested in this opportunity as a member of a community-based collaborative where multiple organizations would contribute to fulfill the Core Direct Services. Can a single award fund more than two agencies, i.e. through </w:t>
-      </w:r>
-      <w:proofErr w:type="spellStart"/>
-      <w:r>
-        <w:rPr>
-          <w:rFonts w:ascii="Times New Roman" w:hAnsi="Times New Roman"/>
-          <w:sz w:val="24"/>
-          <w:szCs w:val="24"/>
-        </w:rPr>
-        <w:t>subawards</w:t>
-      </w:r>
-      <w:proofErr w:type="spellEnd"/>
-      <w:r>
-        <w:rPr>
-          <w:rFonts w:ascii="Times New Roman" w:hAnsi="Times New Roman"/>
-          <w:sz w:val="24"/>
-          <w:szCs w:val="24"/>
-        </w:rPr>
-        <w:t xml:space="preserve">, to fulfill parts of the mandatory services? </w:t>
+        <w:t xml:space="preserve">We are interested in this opportunity as a member of a community-based collaborative where multiple organizations would contribute to fulfill the Core Direct Services. Can a single award fund more than two agencies, i.e. through subawards, to fulfill parts of the mandatory services? </w:t>
       </w:r>
       <w:r>
         <w:rPr>
@@ -883,25 +967,7 @@
           <w:sz w:val="24"/>
           <w:szCs w:val="24"/>
         </w:rPr>
-        <w:t xml:space="preserve">No, only ONE </w:t>
-      </w:r>
-      <w:proofErr w:type="spellStart"/>
-      <w:r>
-        <w:rPr>
-          <w:rFonts w:ascii="Times New Roman" w:hAnsi="Times New Roman"/>
-          <w:sz w:val="24"/>
-          <w:szCs w:val="24"/>
-        </w:rPr>
-        <w:t>Subaward</w:t>
-      </w:r>
-      <w:proofErr w:type="spellEnd"/>
-      <w:r>
-        <w:rPr>
-          <w:rFonts w:ascii="Times New Roman" w:hAnsi="Times New Roman"/>
-          <w:sz w:val="24"/>
-          <w:szCs w:val="24"/>
-        </w:rPr>
-        <w:t xml:space="preserve"> allowed per </w:t>
+        <w:t xml:space="preserve">No, only ONE Subaward allowed per </w:t>
       </w:r>
       <w:r>
         <w:rPr>
@@ -910,14 +976,6 @@
           <w:szCs w:val="24"/>
         </w:rPr>
         <w:t>application.</w:t>
-      </w:r>
-      <w:r>
-        <w:rPr>
-          <w:rFonts w:ascii="Times New Roman" w:hAnsi="Times New Roman"/>
-          <w:sz w:val="24"/>
-          <w:szCs w:val="24"/>
-        </w:rPr>
-        <w:t xml:space="preserve"> </w:t>
       </w:r>
     </w:p>
     <w:p>
@@ -948,14 +1006,6 @@
           <w:szCs w:val="24"/>
         </w:rPr>
         <w:t>Q.</w:t>
-      </w:r>
-      <w:r>
-        <w:rPr>
-          <w:rFonts w:cs="Calibri"/>
-          <w:color w:val="000000"/>
-          <w:shd w:val="clear" w:color="auto" w:fill="FFFFFF"/>
-        </w:rPr>
-        <w:t xml:space="preserve"> </w:t>
       </w:r>
       <w:r>
         <w:rPr>
@@ -1039,25 +1089,7 @@
           <w:sz w:val="24"/>
           <w:szCs w:val="24"/>
         </w:rPr>
-        <w:t xml:space="preserve"> Does the Uniform Application for Grant Assistance require a wet signature or will you accepted documents signed electronically via </w:t>
-      </w:r>
-      <w:proofErr w:type="spellStart"/>
-      <w:r>
-        <w:rPr>
-          <w:rFonts w:ascii="Times New Roman" w:hAnsi="Times New Roman"/>
-          <w:sz w:val="24"/>
-          <w:szCs w:val="24"/>
-        </w:rPr>
-        <w:t>DocuSign</w:t>
-      </w:r>
-      <w:proofErr w:type="spellEnd"/>
-      <w:r>
-        <w:rPr>
-          <w:rFonts w:ascii="Times New Roman" w:hAnsi="Times New Roman"/>
-          <w:sz w:val="24"/>
-          <w:szCs w:val="24"/>
-        </w:rPr>
-        <w:t>?</w:t>
+        <w:t xml:space="preserve"> Does the Uniform Application for Grant Assistance require a wet signature or will you accepted documents signed electronically via DocuSign?</w:t>
       </w:r>
     </w:p>
     <w:p>
@@ -1128,14 +1160,6 @@
       </w:r>
       <w:r>
         <w:rPr>
-          <w:rFonts w:cs="Calibri"/>
-          <w:color w:val="000000"/>
-          <w:shd w:val="clear" w:color="auto" w:fill="FFFFFF"/>
-        </w:rPr>
-        <w:t xml:space="preserve"> </w:t>
-      </w:r>
-      <w:r>
-        <w:rPr>
           <w:rFonts w:ascii="Times New Roman" w:hAnsi="Times New Roman"/>
           <w:sz w:val="24"/>
           <w:szCs w:val="24"/>
@@ -1217,15 +1241,6 @@
       </w:r>
       <w:r>
         <w:rPr>
-          <w:rFonts w:cs="Calibri"/>
-          <w:color w:val="000000"/>
-          <w:bdr w:val="none" w:sz="0" w:space="0" w:color="auto" w:frame="1"/>
-          <w:shd w:val="clear" w:color="auto" w:fill="FFFFFF"/>
-        </w:rPr>
-        <w:t xml:space="preserve"> </w:t>
-      </w:r>
-      <w:r>
-        <w:rPr>
           <w:rFonts w:ascii="Times New Roman" w:hAnsi="Times New Roman"/>
           <w:sz w:val="24"/>
           <w:szCs w:val="24"/>
@@ -1257,39 +1272,7 @@
           <w:sz w:val="24"/>
           <w:szCs w:val="24"/>
         </w:rPr>
-        <w:t>Grant payments are made from Quarterly, or Monthly if</w:t>
-      </w:r>
-      <w:r>
-        <w:rPr>
-          <w:rFonts w:ascii="Times New Roman" w:hAnsi="Times New Roman"/>
-          <w:sz w:val="24"/>
-          <w:szCs w:val="24"/>
-        </w:rPr>
-        <w:t xml:space="preserve"> </w:t>
-      </w:r>
-      <w:r>
-        <w:rPr>
-          <w:rFonts w:ascii="Times New Roman" w:hAnsi="Times New Roman"/>
-          <w:sz w:val="24"/>
-          <w:szCs w:val="24"/>
-        </w:rPr>
-        <w:t>preferred, Fiscal Reports submitted to ICJIA. Vouchers are for activities taken place in the previous period, or in</w:t>
-      </w:r>
-      <w:r>
-        <w:rPr>
-          <w:rFonts w:ascii="Times New Roman" w:hAnsi="Times New Roman"/>
-          <w:sz w:val="24"/>
-          <w:szCs w:val="24"/>
-        </w:rPr>
-        <w:t xml:space="preserve"> </w:t>
-      </w:r>
-      <w:r>
-        <w:rPr>
-          <w:rFonts w:ascii="Times New Roman" w:hAnsi="Times New Roman"/>
-          <w:sz w:val="24"/>
-          <w:szCs w:val="24"/>
-        </w:rPr>
-        <w:t>arrears. </w:t>
+        <w:t>Grant payments are made from Quarterly, or Monthly ifpreferred, Fiscal Reports submitted to ICJIA. Vouchers are for activities taken place in the previous period, or inarrears. </w:t>
       </w:r>
     </w:p>
     <w:p>
@@ -1413,6 +1396,91 @@
         <w:t>. Only fill in once, on the top of the chart. </w:t>
       </w:r>
     </w:p>
+    <w:p>
+      <w:pPr>
+        <w:pStyle w:val="gmail-m-2574840731360999830msolistparagraph"/>
+        <w:spacing w:before="0" w:beforeAutospacing="0" w:after="0" w:afterAutospacing="0"/>
+        <w:rPr>
+          <w:rFonts w:ascii="Times New Roman" w:hAnsi="Times New Roman" w:cs="Times New Roman"/>
+          <w:sz w:val="24"/>
+          <w:szCs w:val="24"/>
+        </w:rPr>
+      </w:pPr>
+    </w:p>
+    <w:p>
+      <w:pPr>
+        <w:pStyle w:val="ListParagraph"/>
+        <w:ind w:left="0"/>
+        <w:rPr>
+          <w:rFonts w:ascii="Times New Roman" w:hAnsi="Times New Roman"/>
+          <w:sz w:val="24"/>
+          <w:szCs w:val="24"/>
+        </w:rPr>
+      </w:pPr>
+      <w:r>
+        <w:rPr>
+          <w:rFonts w:ascii="Times New Roman" w:hAnsi="Times New Roman"/>
+          <w:sz w:val="24"/>
+          <w:szCs w:val="24"/>
+        </w:rPr>
+        <w:t>Q.</w:t>
+      </w:r>
+      <w:r>
+        <w:rPr>
+          <w:rFonts w:ascii="Times New Roman" w:hAnsi="Times New Roman"/>
+          <w:sz w:val="24"/>
+          <w:szCs w:val="24"/>
+        </w:rPr>
+        <w:t xml:space="preserve"> May we delete the duplication of the performance chart, i.e. only include the relevant chart in our 35 pages?</w:t>
+      </w:r>
+    </w:p>
+    <w:p>
+      <w:pPr>
+        <w:pStyle w:val="ListParagraph"/>
+        <w:ind w:left="0"/>
+        <w:rPr>
+          <w:rFonts w:ascii="Times New Roman" w:hAnsi="Times New Roman"/>
+          <w:sz w:val="24"/>
+          <w:szCs w:val="24"/>
+        </w:rPr>
+      </w:pPr>
+      <w:r>
+        <w:rPr>
+          <w:rFonts w:ascii="Times New Roman" w:hAnsi="Times New Roman"/>
+          <w:sz w:val="24"/>
+          <w:szCs w:val="24"/>
+        </w:rPr>
+        <w:t>A.</w:t>
+      </w:r>
+      <w:bookmarkStart w:id="1" w:name="_Hlk51588139"/>
+      <w:r>
+        <w:rPr>
+          <w:rFonts w:ascii="Times New Roman" w:hAnsi="Times New Roman"/>
+          <w:sz w:val="24"/>
+          <w:szCs w:val="24"/>
+        </w:rPr>
+        <w:t xml:space="preserve">Do not </w:t>
+      </w:r>
+      <w:proofErr w:type="gramStart"/>
+      <w:r>
+        <w:rPr>
+          <w:rFonts w:ascii="Times New Roman" w:hAnsi="Times New Roman"/>
+          <w:sz w:val="24"/>
+          <w:szCs w:val="24"/>
+        </w:rPr>
+        <w:t>delete</w:t>
+      </w:r>
+      <w:proofErr w:type="gramEnd"/>
+      <w:r>
+        <w:rPr>
+          <w:rFonts w:ascii="Times New Roman" w:hAnsi="Times New Roman"/>
+          <w:sz w:val="24"/>
+          <w:szCs w:val="24"/>
+        </w:rPr>
+        <w:t xml:space="preserve"> the duplicate Objectives and Performance Measures in the chart. We will add on a page for the maximum number of pages of the submission. </w:t>
+      </w:r>
+    </w:p>
+    <w:bookmarkEnd w:id="1"/>
     <w:p>
       <w:pPr>
         <w:pStyle w:val="gmail-m-2574840731360999830msolistparagraph"/>
@@ -1437,15 +1505,8 @@
         </w:rPr>
       </w:pPr>
       <w:r>
+        <w:lastRenderedPageBreak/>
         <w:t>Q.</w:t>
-      </w:r>
-      <w:r>
-        <w:rPr>
-          <w:rFonts w:ascii="Bookman Old Style" w:hAnsi="Bookman Old Style" w:cs="Calibri"/>
-          <w:color w:val="000000"/>
-          <w:bdr w:val="none" w:sz="0" w:space="0" w:color="auto" w:frame="1"/>
-        </w:rPr>
-        <w:t xml:space="preserve"> </w:t>
       </w:r>
       <w:r>
         <w:rPr>
@@ -1747,14 +1808,6 @@
         </w:rPr>
         <w:t xml:space="preserve">is not correct. </w:t>
       </w:r>
-      <w:r>
-        <w:rPr>
-          <w:rFonts w:ascii="Times New Roman" w:hAnsi="Times New Roman"/>
-          <w:sz w:val="24"/>
-          <w:szCs w:val="24"/>
-        </w:rPr>
-        <w:t xml:space="preserve"> </w:t>
-      </w:r>
     </w:p>
     <w:p>
       <w:pPr>
@@ -1792,14 +1845,6 @@
           <w:szCs w:val="24"/>
         </w:rPr>
         <w:t>under Program Design on page 10:</w:t>
-      </w:r>
-      <w:r>
-        <w:rPr>
-          <w:rFonts w:ascii="Times New Roman" w:hAnsi="Times New Roman"/>
-          <w:sz w:val="24"/>
-          <w:szCs w:val="24"/>
-        </w:rPr>
-        <w:t xml:space="preserve"> </w:t>
       </w:r>
     </w:p>
     <w:p>
@@ -2022,17 +2067,6 @@
     </w:p>
     <w:p>
       <w:pPr>
-        <w:pStyle w:val="gmail-m-2574840731360999830msolistparagraph"/>
-        <w:spacing w:before="0" w:beforeAutospacing="0" w:after="0" w:afterAutospacing="0"/>
-        <w:rPr>
-          <w:rFonts w:ascii="Times New Roman" w:hAnsi="Times New Roman" w:cs="Times New Roman"/>
-          <w:sz w:val="24"/>
-          <w:szCs w:val="24"/>
-        </w:rPr>
-      </w:pPr>
-    </w:p>
-    <w:p>
-      <w:pPr>
         <w:pStyle w:val="ListParagraph"/>
         <w:ind w:left="0"/>
         <w:rPr>
@@ -2071,6 +2105,67 @@
         </w:rPr>
         <w:t>Q.</w:t>
       </w:r>
+      <w:r>
+        <w:rPr>
+          <w:rFonts w:ascii="Times New Roman" w:hAnsi="Times New Roman"/>
+          <w:sz w:val="24"/>
+          <w:szCs w:val="24"/>
+        </w:rPr>
+        <w:t>Should I add group support in the narrative since we will choose that as additional services?</w:t>
+      </w:r>
+    </w:p>
+    <w:p>
+      <w:pPr>
+        <w:rPr>
+          <w:rFonts w:ascii="Times New Roman" w:hAnsi="Times New Roman"/>
+          <w:sz w:val="24"/>
+          <w:szCs w:val="24"/>
+        </w:rPr>
+      </w:pPr>
+      <w:r>
+        <w:rPr>
+          <w:rFonts w:ascii="Times New Roman" w:hAnsi="Times New Roman"/>
+          <w:sz w:val="24"/>
+          <w:szCs w:val="24"/>
+        </w:rPr>
+        <w:t xml:space="preserve">A. </w:t>
+      </w:r>
+      <w:proofErr w:type="gramStart"/>
+      <w:r>
+        <w:rPr>
+          <w:rFonts w:ascii="Times New Roman" w:hAnsi="Times New Roman"/>
+          <w:sz w:val="24"/>
+          <w:szCs w:val="24"/>
+        </w:rPr>
+        <w:t>Yes, that</w:t>
+      </w:r>
+      <w:proofErr w:type="gramEnd"/>
+      <w:r>
+        <w:rPr>
+          <w:rFonts w:ascii="Times New Roman" w:hAnsi="Times New Roman"/>
+          <w:sz w:val="24"/>
+          <w:szCs w:val="24"/>
+        </w:rPr>
+        <w:t xml:space="preserve"> response should be included in Question h and </w:t>
+      </w:r>
+      <w:proofErr w:type="spellStart"/>
+      <w:r>
+        <w:rPr>
+          <w:rFonts w:ascii="Times New Roman" w:hAnsi="Times New Roman"/>
+          <w:sz w:val="24"/>
+          <w:szCs w:val="24"/>
+        </w:rPr>
+        <w:t>i</w:t>
+      </w:r>
+      <w:proofErr w:type="spellEnd"/>
+      <w:r>
+        <w:rPr>
+          <w:rFonts w:ascii="Times New Roman" w:hAnsi="Times New Roman"/>
+          <w:sz w:val="24"/>
+          <w:szCs w:val="24"/>
+        </w:rPr>
+        <w:t xml:space="preserve">. For some reason Group Support was collapsed into the question about Substance Use Disorder. </w:t>
+      </w:r>
     </w:p>
     <w:p>
       <w:pPr>
@@ -2082,25 +2177,6 @@
           <w:szCs w:val="24"/>
         </w:rPr>
       </w:pPr>
-      <w:r>
-        <w:rPr>
-          <w:rFonts w:ascii="Times New Roman" w:hAnsi="Times New Roman"/>
-          <w:sz w:val="24"/>
-          <w:szCs w:val="24"/>
-        </w:rPr>
-        <w:t xml:space="preserve">A. </w:t>
-      </w:r>
-    </w:p>
-    <w:p>
-      <w:pPr>
-        <w:pStyle w:val="gmail-m-2574840731360999830msolistparagraph"/>
-        <w:spacing w:before="0" w:beforeAutospacing="0" w:after="0" w:afterAutospacing="0"/>
-        <w:rPr>
-          <w:rFonts w:ascii="Times New Roman" w:hAnsi="Times New Roman" w:cs="Times New Roman"/>
-          <w:sz w:val="24"/>
-          <w:szCs w:val="24"/>
-        </w:rPr>
-      </w:pPr>
     </w:p>
     <w:p>
       <w:pPr>
@@ -2120,6 +2196,22 @@
         </w:rPr>
         <w:t>Q.</w:t>
       </w:r>
+      <w:r>
+        <w:rPr>
+          <w:rFonts w:ascii="Times New Roman" w:hAnsi="Times New Roman"/>
+          <w:sz w:val="24"/>
+          <w:szCs w:val="24"/>
+        </w:rPr>
+        <w:t xml:space="preserve"> </w:t>
+      </w:r>
+      <w:r>
+        <w:rPr>
+          <w:rFonts w:ascii="Times New Roman" w:hAnsi="Times New Roman"/>
+          <w:sz w:val="24"/>
+          <w:szCs w:val="24"/>
+        </w:rPr>
+        <w:t>Regarding objectives Emergency Financial and Relocation Assistance, how are they distinguished from Economic Assistance?  Would we need to be providing the financial assistance directly, or linking clients to emergency and relocation assistance? </w:t>
+      </w:r>
     </w:p>
     <w:p>
       <w:pPr>
@@ -2139,17 +2231,73 @@
         </w:rPr>
         <w:t xml:space="preserve">A. </w:t>
       </w:r>
-    </w:p>
-    <w:p>
-      <w:pPr>
-        <w:pStyle w:val="gmail-m-2574840731360999830msolistparagraph"/>
-        <w:spacing w:before="0" w:beforeAutospacing="0" w:after="0" w:afterAutospacing="0"/>
-        <w:rPr>
-          <w:rFonts w:ascii="Times New Roman" w:hAnsi="Times New Roman" w:cs="Times New Roman"/>
-          <w:sz w:val="24"/>
-          <w:szCs w:val="24"/>
-        </w:rPr>
-      </w:pPr>
+      <w:r>
+        <w:rPr>
+          <w:rFonts w:ascii="Times New Roman" w:hAnsi="Times New Roman"/>
+          <w:sz w:val="24"/>
+          <w:szCs w:val="24"/>
+        </w:rPr>
+        <w:t xml:space="preserve">That would depend on the Applicant applying under Track I or Track II. Track I applicants are providing, and reporting data for, all services indicated. Track II applicants can provide the services themselves or through a Partner Agency. Economic Assistance is described as </w:t>
+      </w:r>
+      <w:r>
+        <w:rPr>
+          <w:rFonts w:ascii="Times New Roman" w:hAnsi="Times New Roman"/>
+          <w:sz w:val="24"/>
+          <w:szCs w:val="24"/>
+        </w:rPr>
+        <w:t>(e.g., help creating a budget, repairing credit, providing financial education)</w:t>
+      </w:r>
+      <w:r>
+        <w:t xml:space="preserve">. </w:t>
+      </w:r>
+      <w:r>
+        <w:rPr>
+          <w:rFonts w:ascii="Times New Roman" w:hAnsi="Times New Roman"/>
+          <w:sz w:val="24"/>
+          <w:szCs w:val="24"/>
+        </w:rPr>
+        <w:t>E</w:t>
+      </w:r>
+      <w:r>
+        <w:rPr>
+          <w:rFonts w:ascii="Times New Roman" w:hAnsi="Times New Roman"/>
+          <w:sz w:val="24"/>
+          <w:szCs w:val="24"/>
+        </w:rPr>
+        <w:t xml:space="preserve">mergency Financial assistance is use of grant funds </w:t>
+      </w:r>
+      <w:r>
+        <w:rPr>
+          <w:rFonts w:ascii="Times New Roman" w:hAnsi="Times New Roman"/>
+          <w:sz w:val="24"/>
+          <w:szCs w:val="24"/>
+        </w:rPr>
+        <w:t>during an e</w:t>
+      </w:r>
+      <w:r>
+        <w:rPr>
+          <w:rFonts w:ascii="Times New Roman" w:hAnsi="Times New Roman"/>
+          <w:sz w:val="24"/>
+          <w:szCs w:val="24"/>
+        </w:rPr>
+        <w:t>mergency</w:t>
+      </w:r>
+      <w:r>
+        <w:rPr>
+          <w:rFonts w:ascii="Times New Roman" w:hAnsi="Times New Roman"/>
+          <w:sz w:val="24"/>
+          <w:szCs w:val="24"/>
+        </w:rPr>
+        <w:t xml:space="preserve">, which is defined as </w:t>
+      </w:r>
+      <w:r>
+        <w:rPr>
+          <w:rFonts w:ascii="Times New Roman" w:hAnsi="Times New Roman"/>
+          <w:sz w:val="24"/>
+          <w:szCs w:val="24"/>
+        </w:rPr>
+        <w:t>when there is an immediate health and safety risk to the crime victim, and there is no immediate access to emergency services from another source available." </w:t>
+      </w:r>
     </w:p>
     <w:p>
       <w:pPr>
@@ -2161,6 +2309,18 @@
           <w:szCs w:val="24"/>
         </w:rPr>
       </w:pPr>
+    </w:p>
+    <w:p>
+      <w:pPr>
+        <w:widowControl/>
+        <w:shd w:val="clear" w:color="auto" w:fill="FFFFFF"/>
+        <w:jc w:val="left"/>
+        <w:rPr>
+          <w:rFonts w:ascii="Times New Roman" w:hAnsi="Times New Roman"/>
+          <w:sz w:val="24"/>
+          <w:szCs w:val="24"/>
+        </w:rPr>
+      </w:pPr>
       <w:r>
         <w:rPr>
           <w:rFonts w:ascii="Times New Roman" w:hAnsi="Times New Roman"/>
@@ -2168,6 +2328,94 @@
           <w:szCs w:val="24"/>
         </w:rPr>
         <w:t>Q.</w:t>
+      </w:r>
+      <w:r>
+        <w:rPr>
+          <w:rFonts w:ascii="Times New Roman" w:hAnsi="Times New Roman"/>
+          <w:sz w:val="24"/>
+          <w:szCs w:val="24"/>
+        </w:rPr>
+        <w:t xml:space="preserve"> Please clarify how you are counting multi-victimizations. For example, a husband hits his wife 6 times over a course of 4 months - does this count as </w:t>
+      </w:r>
+      <w:proofErr w:type="gramStart"/>
+      <w:r>
+        <w:rPr>
+          <w:rFonts w:ascii="Times New Roman" w:hAnsi="Times New Roman"/>
+          <w:sz w:val="24"/>
+          <w:szCs w:val="24"/>
+        </w:rPr>
+        <w:t>1 victimization</w:t>
+      </w:r>
+      <w:proofErr w:type="gramEnd"/>
+      <w:r>
+        <w:rPr>
+          <w:rFonts w:ascii="Times New Roman" w:hAnsi="Times New Roman"/>
+          <w:sz w:val="24"/>
+          <w:szCs w:val="24"/>
+        </w:rPr>
+        <w:t xml:space="preserve"> or 6? </w:t>
+      </w:r>
+    </w:p>
+    <w:p>
+      <w:pPr>
+        <w:widowControl/>
+        <w:shd w:val="clear" w:color="auto" w:fill="FFFFFF"/>
+        <w:jc w:val="left"/>
+        <w:rPr>
+          <w:rFonts w:ascii="Times New Roman" w:hAnsi="Times New Roman"/>
+          <w:sz w:val="24"/>
+          <w:szCs w:val="24"/>
+        </w:rPr>
+      </w:pPr>
+      <w:r>
+        <w:rPr>
+          <w:rFonts w:ascii="Times New Roman" w:hAnsi="Times New Roman"/>
+          <w:sz w:val="24"/>
+          <w:szCs w:val="24"/>
+        </w:rPr>
+        <w:t xml:space="preserve">A. </w:t>
+      </w:r>
+      <w:r>
+        <w:rPr>
+          <w:rFonts w:ascii="Times New Roman" w:hAnsi="Times New Roman"/>
+          <w:sz w:val="24"/>
+          <w:szCs w:val="24"/>
+        </w:rPr>
+        <w:t xml:space="preserve">If he abuses her 6 times and then she is robbed on the street, is </w:t>
+      </w:r>
+      <w:proofErr w:type="gramStart"/>
+      <w:r>
+        <w:rPr>
+          <w:rFonts w:ascii="Times New Roman" w:hAnsi="Times New Roman"/>
+          <w:sz w:val="24"/>
+          <w:szCs w:val="24"/>
+        </w:rPr>
+        <w:t>this</w:t>
+      </w:r>
+      <w:proofErr w:type="gramEnd"/>
+      <w:r>
+        <w:rPr>
+          <w:rFonts w:ascii="Times New Roman" w:hAnsi="Times New Roman"/>
+          <w:sz w:val="24"/>
+          <w:szCs w:val="24"/>
+        </w:rPr>
+        <w:t xml:space="preserve"> 7 victimizations or 2? The number of times an abuse or incident occurred is not relevant, if he hit her once or six times she is a victim of domestic abuse. If she was then a victim of assault on the street be a stranger, she is a victim of assault and/or robbery. These are two different victimizations that this program should be able to provide services </w:t>
+      </w:r>
+      <w:r>
+        <w:rPr>
+          <w:rFonts w:ascii="Times New Roman" w:hAnsi="Times New Roman"/>
+          <w:sz w:val="24"/>
+          <w:szCs w:val="24"/>
+        </w:rPr>
+        <w:t>to the person</w:t>
+      </w:r>
+      <w:r>
+        <w:rPr>
+          <w:rFonts w:ascii="Times New Roman" w:hAnsi="Times New Roman"/>
+          <w:sz w:val="24"/>
+          <w:szCs w:val="24"/>
+        </w:rPr>
+        <w:t>. </w:t>
       </w:r>
     </w:p>
     <w:p>
@@ -2176,25 +2424,6 @@
         <w:ind w:left="0"/>
         <w:rPr>
           <w:rFonts w:ascii="Times New Roman" w:hAnsi="Times New Roman"/>
-          <w:sz w:val="24"/>
-          <w:szCs w:val="24"/>
-        </w:rPr>
-      </w:pPr>
-      <w:r>
-        <w:rPr>
-          <w:rFonts w:ascii="Times New Roman" w:hAnsi="Times New Roman"/>
-          <w:sz w:val="24"/>
-          <w:szCs w:val="24"/>
-        </w:rPr>
-        <w:t xml:space="preserve">A. </w:t>
-      </w:r>
-    </w:p>
-    <w:p>
-      <w:pPr>
-        <w:pStyle w:val="gmail-m-2574840731360999830msolistparagraph"/>
-        <w:spacing w:before="0" w:beforeAutospacing="0" w:after="0" w:afterAutospacing="0"/>
-        <w:rPr>
-          <w:rFonts w:ascii="Times New Roman" w:hAnsi="Times New Roman" w:cs="Times New Roman"/>
           <w:sz w:val="24"/>
           <w:szCs w:val="24"/>
         </w:rPr>
@@ -2351,6 +2580,119 @@
     </w:lvl>
   </w:abstractNum>
   <w:abstractNum w:abstractNumId="1">
+    <w:nsid w:val="13472CEA"/>
+    <w:multiLevelType w:val="multilevel"/>
+    <w:tmpl w:val="9B86C8F4"/>
+    <w:lvl w:ilvl="0">
+      <w:start w:val="2"/>
+      <w:numFmt w:val="decimal"/>
+      <w:lvlText w:val="%1."/>
+      <w:lvlJc w:val="left"/>
+      <w:pPr>
+        <w:tabs>
+          <w:tab w:val="num" w:pos="720"/>
+        </w:tabs>
+        <w:ind w:left="720" w:hanging="360"/>
+      </w:pPr>
+    </w:lvl>
+    <w:lvl w:ilvl="1">
+      <w:start w:val="1"/>
+      <w:numFmt w:val="decimal"/>
+      <w:lvlText w:val="%2."/>
+      <w:lvlJc w:val="left"/>
+      <w:pPr>
+        <w:tabs>
+          <w:tab w:val="num" w:pos="1440"/>
+        </w:tabs>
+        <w:ind w:left="1440" w:hanging="360"/>
+      </w:pPr>
+    </w:lvl>
+    <w:lvl w:ilvl="2">
+      <w:start w:val="1"/>
+      <w:numFmt w:val="decimal"/>
+      <w:lvlText w:val="%3."/>
+      <w:lvlJc w:val="left"/>
+      <w:pPr>
+        <w:tabs>
+          <w:tab w:val="num" w:pos="2160"/>
+        </w:tabs>
+        <w:ind w:left="2160" w:hanging="360"/>
+      </w:pPr>
+    </w:lvl>
+    <w:lvl w:ilvl="3">
+      <w:start w:val="1"/>
+      <w:numFmt w:val="decimal"/>
+      <w:lvlText w:val="%4."/>
+      <w:lvlJc w:val="left"/>
+      <w:pPr>
+        <w:tabs>
+          <w:tab w:val="num" w:pos="2880"/>
+        </w:tabs>
+        <w:ind w:left="2880" w:hanging="360"/>
+      </w:pPr>
+    </w:lvl>
+    <w:lvl w:ilvl="4">
+      <w:start w:val="1"/>
+      <w:numFmt w:val="decimal"/>
+      <w:lvlText w:val="%5."/>
+      <w:lvlJc w:val="left"/>
+      <w:pPr>
+        <w:tabs>
+          <w:tab w:val="num" w:pos="3600"/>
+        </w:tabs>
+        <w:ind w:left="3600" w:hanging="360"/>
+      </w:pPr>
+    </w:lvl>
+    <w:lvl w:ilvl="5">
+      <w:start w:val="1"/>
+      <w:numFmt w:val="decimal"/>
+      <w:lvlText w:val="%6."/>
+      <w:lvlJc w:val="left"/>
+      <w:pPr>
+        <w:tabs>
+          <w:tab w:val="num" w:pos="4320"/>
+        </w:tabs>
+        <w:ind w:left="4320" w:hanging="360"/>
+      </w:pPr>
+    </w:lvl>
+    <w:lvl w:ilvl="6">
+      <w:start w:val="1"/>
+      <w:numFmt w:val="decimal"/>
+      <w:lvlText w:val="%7."/>
+      <w:lvlJc w:val="left"/>
+      <w:pPr>
+        <w:tabs>
+          <w:tab w:val="num" w:pos="5040"/>
+        </w:tabs>
+        <w:ind w:left="5040" w:hanging="360"/>
+      </w:pPr>
+    </w:lvl>
+    <w:lvl w:ilvl="7">
+      <w:start w:val="1"/>
+      <w:numFmt w:val="decimal"/>
+      <w:lvlText w:val="%8."/>
+      <w:lvlJc w:val="left"/>
+      <w:pPr>
+        <w:tabs>
+          <w:tab w:val="num" w:pos="5760"/>
+        </w:tabs>
+        <w:ind w:left="5760" w:hanging="360"/>
+      </w:pPr>
+    </w:lvl>
+    <w:lvl w:ilvl="8">
+      <w:start w:val="1"/>
+      <w:numFmt w:val="decimal"/>
+      <w:lvlText w:val="%9."/>
+      <w:lvlJc w:val="left"/>
+      <w:pPr>
+        <w:tabs>
+          <w:tab w:val="num" w:pos="6480"/>
+        </w:tabs>
+        <w:ind w:left="6480" w:hanging="360"/>
+      </w:pPr>
+    </w:lvl>
+  </w:abstractNum>
+  <w:abstractNum w:abstractNumId="2">
     <w:nsid w:val="1AC6444C"/>
     <w:multiLevelType w:val="hybridMultilevel"/>
     <w:tmpl w:val="C7E8AA00"/>
@@ -2463,7 +2805,7 @@
       </w:rPr>
     </w:lvl>
   </w:abstractNum>
-  <w:abstractNum w:abstractNumId="2">
+  <w:abstractNum w:abstractNumId="3">
     <w:nsid w:val="1F9F3D15"/>
     <w:multiLevelType w:val="multilevel"/>
     <w:tmpl w:val="197AE320"/>
@@ -2576,7 +2918,7 @@
       </w:pPr>
     </w:lvl>
   </w:abstractNum>
-  <w:abstractNum w:abstractNumId="3">
+  <w:abstractNum w:abstractNumId="4">
     <w:nsid w:val="23A35CC0"/>
     <w:multiLevelType w:val="hybridMultilevel"/>
     <w:tmpl w:val="4536AAC6"/>
@@ -2669,7 +3011,7 @@
       </w:pPr>
     </w:lvl>
   </w:abstractNum>
-  <w:abstractNum w:abstractNumId="4">
+  <w:abstractNum w:abstractNumId="5">
     <w:nsid w:val="39B93E05"/>
     <w:multiLevelType w:val="multilevel"/>
     <w:tmpl w:val="2B90A9BA"/>
@@ -2782,7 +3124,120 @@
       </w:pPr>
     </w:lvl>
   </w:abstractNum>
-  <w:abstractNum w:abstractNumId="5">
+  <w:abstractNum w:abstractNumId="6">
+    <w:nsid w:val="3D28714D"/>
+    <w:multiLevelType w:val="multilevel"/>
+    <w:tmpl w:val="BEFA15C2"/>
+    <w:lvl w:ilvl="0">
+      <w:start w:val="1"/>
+      <w:numFmt w:val="decimal"/>
+      <w:lvlText w:val="%1."/>
+      <w:lvlJc w:val="left"/>
+      <w:pPr>
+        <w:tabs>
+          <w:tab w:val="num" w:pos="720"/>
+        </w:tabs>
+        <w:ind w:left="720" w:hanging="360"/>
+      </w:pPr>
+    </w:lvl>
+    <w:lvl w:ilvl="1" w:tentative="1">
+      <w:start w:val="1"/>
+      <w:numFmt w:val="decimal"/>
+      <w:lvlText w:val="%2."/>
+      <w:lvlJc w:val="left"/>
+      <w:pPr>
+        <w:tabs>
+          <w:tab w:val="num" w:pos="1440"/>
+        </w:tabs>
+        <w:ind w:left="1440" w:hanging="360"/>
+      </w:pPr>
+    </w:lvl>
+    <w:lvl w:ilvl="2" w:tentative="1">
+      <w:start w:val="1"/>
+      <w:numFmt w:val="decimal"/>
+      <w:lvlText w:val="%3."/>
+      <w:lvlJc w:val="left"/>
+      <w:pPr>
+        <w:tabs>
+          <w:tab w:val="num" w:pos="2160"/>
+        </w:tabs>
+        <w:ind w:left="2160" w:hanging="360"/>
+      </w:pPr>
+    </w:lvl>
+    <w:lvl w:ilvl="3" w:tentative="1">
+      <w:start w:val="1"/>
+      <w:numFmt w:val="decimal"/>
+      <w:lvlText w:val="%4."/>
+      <w:lvlJc w:val="left"/>
+      <w:pPr>
+        <w:tabs>
+          <w:tab w:val="num" w:pos="2880"/>
+        </w:tabs>
+        <w:ind w:left="2880" w:hanging="360"/>
+      </w:pPr>
+    </w:lvl>
+    <w:lvl w:ilvl="4" w:tentative="1">
+      <w:start w:val="1"/>
+      <w:numFmt w:val="decimal"/>
+      <w:lvlText w:val="%5."/>
+      <w:lvlJc w:val="left"/>
+      <w:pPr>
+        <w:tabs>
+          <w:tab w:val="num" w:pos="3600"/>
+        </w:tabs>
+        <w:ind w:left="3600" w:hanging="360"/>
+      </w:pPr>
+    </w:lvl>
+    <w:lvl w:ilvl="5" w:tentative="1">
+      <w:start w:val="1"/>
+      <w:numFmt w:val="decimal"/>
+      <w:lvlText w:val="%6."/>
+      <w:lvlJc w:val="left"/>
+      <w:pPr>
+        <w:tabs>
+          <w:tab w:val="num" w:pos="4320"/>
+        </w:tabs>
+        <w:ind w:left="4320" w:hanging="360"/>
+      </w:pPr>
+    </w:lvl>
+    <w:lvl w:ilvl="6" w:tentative="1">
+      <w:start w:val="1"/>
+      <w:numFmt w:val="decimal"/>
+      <w:lvlText w:val="%7."/>
+      <w:lvlJc w:val="left"/>
+      <w:pPr>
+        <w:tabs>
+          <w:tab w:val="num" w:pos="5040"/>
+        </w:tabs>
+        <w:ind w:left="5040" w:hanging="360"/>
+      </w:pPr>
+    </w:lvl>
+    <w:lvl w:ilvl="7" w:tentative="1">
+      <w:start w:val="1"/>
+      <w:numFmt w:val="decimal"/>
+      <w:lvlText w:val="%8."/>
+      <w:lvlJc w:val="left"/>
+      <w:pPr>
+        <w:tabs>
+          <w:tab w:val="num" w:pos="5760"/>
+        </w:tabs>
+        <w:ind w:left="5760" w:hanging="360"/>
+      </w:pPr>
+    </w:lvl>
+    <w:lvl w:ilvl="8" w:tentative="1">
+      <w:start w:val="1"/>
+      <w:numFmt w:val="decimal"/>
+      <w:lvlText w:val="%9."/>
+      <w:lvlJc w:val="left"/>
+      <w:pPr>
+        <w:tabs>
+          <w:tab w:val="num" w:pos="6480"/>
+        </w:tabs>
+        <w:ind w:left="6480" w:hanging="360"/>
+      </w:pPr>
+    </w:lvl>
+  </w:abstractNum>
+  <w:abstractNum w:abstractNumId="7">
     <w:nsid w:val="3D936C57"/>
     <w:multiLevelType w:val="hybridMultilevel"/>
     <w:tmpl w:val="1FAEA60C"/>
@@ -2871,7 +3326,7 @@
       </w:pPr>
     </w:lvl>
   </w:abstractNum>
-  <w:abstractNum w:abstractNumId="6">
+  <w:abstractNum w:abstractNumId="8">
     <w:nsid w:val="408B679C"/>
     <w:multiLevelType w:val="multilevel"/>
     <w:tmpl w:val="2526754A"/>
@@ -2984,7 +3439,7 @@
       </w:pPr>
     </w:lvl>
   </w:abstractNum>
-  <w:abstractNum w:abstractNumId="7">
+  <w:abstractNum w:abstractNumId="9">
     <w:nsid w:val="578D036F"/>
     <w:multiLevelType w:val="hybridMultilevel"/>
     <w:tmpl w:val="CC043D72"/>
@@ -3070,7 +3525,120 @@
       </w:pPr>
     </w:lvl>
   </w:abstractNum>
-  <w:abstractNum w:abstractNumId="8">
+  <w:abstractNum w:abstractNumId="10">
+    <w:nsid w:val="614E2CB7"/>
+    <w:multiLevelType w:val="multilevel"/>
+    <w:tmpl w:val="26EE05FA"/>
+    <w:lvl w:ilvl="0">
+      <w:start w:val="2"/>
+      <w:numFmt w:val="decimal"/>
+      <w:lvlText w:val="%1."/>
+      <w:lvlJc w:val="left"/>
+      <w:pPr>
+        <w:tabs>
+          <w:tab w:val="num" w:pos="720"/>
+        </w:tabs>
+        <w:ind w:left="720" w:hanging="360"/>
+      </w:pPr>
+    </w:lvl>
+    <w:lvl w:ilvl="1" w:tentative="1">
+      <w:start w:val="1"/>
+      <w:numFmt w:val="decimal"/>
+      <w:lvlText w:val="%2."/>
+      <w:lvlJc w:val="left"/>
+      <w:pPr>
+        <w:tabs>
+          <w:tab w:val="num" w:pos="1440"/>
+        </w:tabs>
+        <w:ind w:left="1440" w:hanging="360"/>
+      </w:pPr>
+    </w:lvl>
+    <w:lvl w:ilvl="2" w:tentative="1">
+      <w:start w:val="1"/>
+      <w:numFmt w:val="decimal"/>
+      <w:lvlText w:val="%3."/>
+      <w:lvlJc w:val="left"/>
+      <w:pPr>
+        <w:tabs>
+          <w:tab w:val="num" w:pos="2160"/>
+        </w:tabs>
+        <w:ind w:left="2160" w:hanging="360"/>
+      </w:pPr>
+    </w:lvl>
+    <w:lvl w:ilvl="3" w:tentative="1">
+      <w:start w:val="1"/>
+      <w:numFmt w:val="decimal"/>
+      <w:lvlText w:val="%4."/>
+      <w:lvlJc w:val="left"/>
+      <w:pPr>
+        <w:tabs>
+          <w:tab w:val="num" w:pos="2880"/>
+        </w:tabs>
+        <w:ind w:left="2880" w:hanging="360"/>
+      </w:pPr>
+    </w:lvl>
+    <w:lvl w:ilvl="4" w:tentative="1">
+      <w:start w:val="1"/>
+      <w:numFmt w:val="decimal"/>
+      <w:lvlText w:val="%5."/>
+      <w:lvlJc w:val="left"/>
+      <w:pPr>
+        <w:tabs>
+          <w:tab w:val="num" w:pos="3600"/>
+        </w:tabs>
+        <w:ind w:left="3600" w:hanging="360"/>
+      </w:pPr>
+    </w:lvl>
+    <w:lvl w:ilvl="5" w:tentative="1">
+      <w:start w:val="1"/>
+      <w:numFmt w:val="decimal"/>
+      <w:lvlText w:val="%6."/>
+      <w:lvlJc w:val="left"/>
+      <w:pPr>
+        <w:tabs>
+          <w:tab w:val="num" w:pos="4320"/>
+        </w:tabs>
+        <w:ind w:left="4320" w:hanging="360"/>
+      </w:pPr>
+    </w:lvl>
+    <w:lvl w:ilvl="6" w:tentative="1">
+      <w:start w:val="1"/>
+      <w:numFmt w:val="decimal"/>
+      <w:lvlText w:val="%7."/>
+      <w:lvlJc w:val="left"/>
+      <w:pPr>
+        <w:tabs>
+          <w:tab w:val="num" w:pos="5040"/>
+        </w:tabs>
+        <w:ind w:left="5040" w:hanging="360"/>
+      </w:pPr>
+    </w:lvl>
+    <w:lvl w:ilvl="7" w:tentative="1">
+      <w:start w:val="1"/>
+      <w:numFmt w:val="decimal"/>
+      <w:lvlText w:val="%8."/>
+      <w:lvlJc w:val="left"/>
+      <w:pPr>
+        <w:tabs>
+          <w:tab w:val="num" w:pos="5760"/>
+        </w:tabs>
+        <w:ind w:left="5760" w:hanging="360"/>
+      </w:pPr>
+    </w:lvl>
+    <w:lvl w:ilvl="8" w:tentative="1">
+      <w:start w:val="1"/>
+      <w:numFmt w:val="decimal"/>
+      <w:lvlText w:val="%9."/>
+      <w:lvlJc w:val="left"/>
+      <w:pPr>
+        <w:tabs>
+          <w:tab w:val="num" w:pos="6480"/>
+        </w:tabs>
+        <w:ind w:left="6480" w:hanging="360"/>
+      </w:pPr>
+    </w:lvl>
+  </w:abstractNum>
+  <w:abstractNum w:abstractNumId="11">
     <w:nsid w:val="61E0146B"/>
     <w:multiLevelType w:val="multilevel"/>
     <w:tmpl w:val="22DE09BE"/>
@@ -3183,7 +3751,7 @@
       </w:pPr>
     </w:lvl>
   </w:abstractNum>
-  <w:abstractNum w:abstractNumId="9">
+  <w:abstractNum w:abstractNumId="12">
     <w:nsid w:val="6B7C5072"/>
     <w:multiLevelType w:val="multilevel"/>
     <w:tmpl w:val="D56AD2C4"/>
@@ -3332,7 +3900,7 @@
       </w:rPr>
     </w:lvl>
   </w:abstractNum>
-  <w:abstractNum w:abstractNumId="10">
+  <w:abstractNum w:abstractNumId="13">
     <w:nsid w:val="76C35B8C"/>
     <w:multiLevelType w:val="hybridMultilevel"/>
     <w:tmpl w:val="19260AEE"/>
@@ -3445,37 +4013,73 @@
     </w:lvl>
   </w:abstractNum>
   <w:num w:numId="1">
-    <w:abstractNumId w:val="1"/>
+    <w:abstractNumId w:val="2"/>
   </w:num>
   <w:num w:numId="2">
-    <w:abstractNumId w:val="10"/>
+    <w:abstractNumId w:val="13"/>
   </w:num>
   <w:num w:numId="3">
-    <w:abstractNumId w:val="2"/>
+    <w:abstractNumId w:val="3"/>
   </w:num>
   <w:num w:numId="4">
+    <w:abstractNumId w:val="11"/>
+  </w:num>
+  <w:num w:numId="5">
+    <w:abstractNumId w:val="5"/>
+  </w:num>
+  <w:num w:numId="6">
+    <w:abstractNumId w:val="9"/>
+  </w:num>
+  <w:num w:numId="7">
     <w:abstractNumId w:val="8"/>
   </w:num>
-  <w:num w:numId="5">
-    <w:abstractNumId w:val="4"/>
-  </w:num>
-  <w:num w:numId="6">
-    <w:abstractNumId w:val="7"/>
-  </w:num>
-  <w:num w:numId="7">
-    <w:abstractNumId w:val="6"/>
-  </w:num>
   <w:num w:numId="8">
-    <w:abstractNumId w:val="9"/>
+    <w:abstractNumId w:val="12"/>
   </w:num>
   <w:num w:numId="9">
-    <w:abstractNumId w:val="5"/>
+    <w:abstractNumId w:val="7"/>
   </w:num>
   <w:num w:numId="10">
     <w:abstractNumId w:val="0"/>
   </w:num>
   <w:num w:numId="11">
-    <w:abstractNumId w:val="3"/>
+    <w:abstractNumId w:val="4"/>
+  </w:num>
+  <w:num w:numId="12">
+    <w:abstractNumId w:val="1"/>
+    <w:lvlOverride w:ilvl="0">
+      <w:startOverride w:val="2"/>
+    </w:lvlOverride>
+    <w:lvlOverride w:ilvl="1">
+      <w:startOverride w:val="1"/>
+    </w:lvlOverride>
+    <w:lvlOverride w:ilvl="2">
+      <w:startOverride w:val="1"/>
+    </w:lvlOverride>
+    <w:lvlOverride w:ilvl="3">
+      <w:startOverride w:val="1"/>
+    </w:lvlOverride>
+    <w:lvlOverride w:ilvl="4">
+      <w:startOverride w:val="1"/>
+    </w:lvlOverride>
+    <w:lvlOverride w:ilvl="5">
+      <w:startOverride w:val="1"/>
+    </w:lvlOverride>
+    <w:lvlOverride w:ilvl="6">
+      <w:startOverride w:val="1"/>
+    </w:lvlOverride>
+    <w:lvlOverride w:ilvl="7">
+      <w:startOverride w:val="1"/>
+    </w:lvlOverride>
+    <w:lvlOverride w:ilvl="8">
+      <w:startOverride w:val="1"/>
+    </w:lvlOverride>
+  </w:num>
+  <w:num w:numId="13">
+    <w:abstractNumId w:val="6"/>
+  </w:num>
+  <w:num w:numId="14">
+    <w:abstractNumId w:val="10"/>
   </w:num>
 </w:numbering>
 </file>
@@ -3523,7 +4127,7 @@
     <w:lsdException w:name="Subtitle" w:semiHidden="0" w:uiPriority="11" w:unhideWhenUsed="0" w:qFormat="1"/>
     <w:lsdException w:name="Strong" w:semiHidden="0" w:uiPriority="22" w:unhideWhenUsed="0" w:qFormat="1"/>
     <w:lsdException w:name="Emphasis" w:semiHidden="0" w:uiPriority="20" w:unhideWhenUsed="0" w:qFormat="1"/>
-    <w:lsdException w:name="Table Grid" w:semiHidden="0" w:uiPriority="39" w:unhideWhenUsed="0"/>
+    <w:lsdException w:name="Table Grid" w:uiPriority="39"/>
     <w:lsdException w:name="Placeholder Text" w:unhideWhenUsed="0"/>
     <w:lsdException w:name="No Spacing" w:semiHidden="0" w:uiPriority="1" w:unhideWhenUsed="0" w:qFormat="1"/>
     <w:lsdException w:name="Light Shading" w:semiHidden="0" w:uiPriority="60" w:unhideWhenUsed="0"/>

</xml_diff>

<commit_message>
update: MV NOFO questions
</commit_message>
<xml_diff>
--- a/public/materials/funding/2020-VOCA-multi-victimization/VOCA.Multi.Victim.FAQs.docx
+++ b/public/materials/funding/2020-VOCA-multi-victimization/VOCA.Multi.Victim.FAQs.docx
@@ -143,16 +143,7 @@
           <w:sz w:val="24"/>
           <w:szCs w:val="24"/>
         </w:rPr>
-        <w:t xml:space="preserve">September </w:t>
-      </w:r>
-      <w:r>
-        <w:rPr>
-          <w:rFonts w:ascii="Times New Roman" w:hAnsi="Times New Roman"/>
-          <w:b/>
-          <w:sz w:val="24"/>
-          <w:szCs w:val="24"/>
-        </w:rPr>
-        <w:t>25</w:t>
+        <w:t>October 02</w:t>
       </w:r>
       <w:r>
         <w:rPr>
@@ -1272,7 +1263,16 @@
           <w:sz w:val="24"/>
           <w:szCs w:val="24"/>
         </w:rPr>
-        <w:t>Grant payments are made from Quarterly, or Monthly ifpreferred, Fiscal Reports submitted to ICJIA. Vouchers are for activities taken place in the previous period, or inarrears. </w:t>
+        <w:t xml:space="preserve">Grant payments are made from Quarterly, or Monthly ifpreferred, Fiscal Reports submitted to </w:t>
+      </w:r>
+      <w:r>
+        <w:rPr>
+          <w:rFonts w:ascii="Times New Roman" w:hAnsi="Times New Roman"/>
+          <w:sz w:val="24"/>
+          <w:szCs w:val="24"/>
+        </w:rPr>
+        <w:lastRenderedPageBreak/>
+        <w:t>ICJIA. Vouchers are for activities taken place in the previous period, or inarrears. </w:t>
       </w:r>
     </w:p>
     <w:p>
@@ -1353,6 +1353,7 @@
         <w:ind w:left="0"/>
         <w:rPr>
           <w:rFonts w:ascii="Times New Roman" w:hAnsi="Times New Roman"/>
+          <w:color w:val="FF0000"/>
           <w:sz w:val="24"/>
           <w:szCs w:val="24"/>
         </w:rPr>
@@ -1394,6 +1395,38 @@
           <w:shd w:val="clear" w:color="auto" w:fill="FFFFFF"/>
         </w:rPr>
         <w:t>. Only fill in once, on the top of the chart. </w:t>
+      </w:r>
+      <w:r>
+        <w:rPr>
+          <w:rFonts w:ascii="Times New Roman" w:hAnsi="Times New Roman"/>
+          <w:color w:val="FF0000"/>
+          <w:sz w:val="24"/>
+          <w:szCs w:val="24"/>
+          <w:shd w:val="clear" w:color="auto" w:fill="FFFFFF"/>
+        </w:rPr>
+        <w:t xml:space="preserve">Revised 9/25/20 </w:t>
+      </w:r>
+      <w:proofErr w:type="gramStart"/>
+      <w:r>
+        <w:rPr>
+          <w:rFonts w:ascii="Times New Roman" w:hAnsi="Times New Roman"/>
+          <w:color w:val="FF0000"/>
+          <w:sz w:val="24"/>
+          <w:szCs w:val="24"/>
+          <w:shd w:val="clear" w:color="auto" w:fill="FFFFFF"/>
+        </w:rPr>
+        <w:t>The</w:t>
+      </w:r>
+      <w:proofErr w:type="gramEnd"/>
+      <w:r>
+        <w:rPr>
+          <w:rFonts w:ascii="Times New Roman" w:hAnsi="Times New Roman"/>
+          <w:color w:val="FF0000"/>
+          <w:sz w:val="24"/>
+          <w:szCs w:val="24"/>
+          <w:shd w:val="clear" w:color="auto" w:fill="FFFFFF"/>
+        </w:rPr>
+        <w:t xml:space="preserve"> second set or duplicate set of Objectives and Performance Measures were meant to be separated, one for the Primary Agency and a second set for the Secondary Agency. Please use the second set, which is still titled for Primary Agency Only, as the Objectives for the Secondary Agency.</w:t>
       </w:r>
     </w:p>
     <w:p>
@@ -1440,6 +1473,7 @@
         <w:ind w:left="0"/>
         <w:rPr>
           <w:rFonts w:ascii="Times New Roman" w:hAnsi="Times New Roman"/>
+          <w:color w:val="FF0000"/>
           <w:sz w:val="24"/>
           <w:szCs w:val="24"/>
         </w:rPr>
@@ -1479,6 +1513,79 @@
         </w:rPr>
         <w:t xml:space="preserve"> the duplicate Objectives and Performance Measures in the chart. We will add on a page for the maximum number of pages of the submission. </w:t>
       </w:r>
+      <w:r>
+        <w:rPr>
+          <w:rFonts w:ascii="Times New Roman" w:hAnsi="Times New Roman"/>
+          <w:color w:val="000000"/>
+          <w:sz w:val="24"/>
+          <w:szCs w:val="24"/>
+          <w:shd w:val="clear" w:color="auto" w:fill="FFFFFF"/>
+        </w:rPr>
+        <w:t>They are duplicated</w:t>
+      </w:r>
+      <w:r>
+        <w:rPr>
+          <w:rFonts w:ascii="Times New Roman" w:hAnsi="Times New Roman"/>
+          <w:color w:val="000000"/>
+          <w:sz w:val="24"/>
+          <w:szCs w:val="24"/>
+          <w:shd w:val="clear" w:color="auto" w:fill="FFFFFF"/>
+        </w:rPr>
+        <w:t xml:space="preserve"> Objectives and Performance Measures</w:t>
+      </w:r>
+      <w:r>
+        <w:rPr>
+          <w:rFonts w:ascii="Times New Roman" w:hAnsi="Times New Roman"/>
+          <w:color w:val="000000"/>
+          <w:sz w:val="24"/>
+          <w:szCs w:val="24"/>
+          <w:shd w:val="clear" w:color="auto" w:fill="FFFFFF"/>
+        </w:rPr>
+        <w:t>. Only fill in once, on the top of the chart. </w:t>
+      </w:r>
+      <w:r>
+        <w:rPr>
+          <w:rFonts w:ascii="Times New Roman" w:hAnsi="Times New Roman"/>
+          <w:color w:val="FF0000"/>
+          <w:sz w:val="24"/>
+          <w:szCs w:val="24"/>
+          <w:shd w:val="clear" w:color="auto" w:fill="FFFFFF"/>
+        </w:rPr>
+        <w:t xml:space="preserve">Revised 9/25/20 </w:t>
+      </w:r>
+      <w:proofErr w:type="gramStart"/>
+      <w:r>
+        <w:rPr>
+          <w:rFonts w:ascii="Times New Roman" w:hAnsi="Times New Roman"/>
+          <w:color w:val="FF0000"/>
+          <w:sz w:val="24"/>
+          <w:szCs w:val="24"/>
+          <w:shd w:val="clear" w:color="auto" w:fill="FFFFFF"/>
+        </w:rPr>
+        <w:t>The</w:t>
+      </w:r>
+      <w:proofErr w:type="gramEnd"/>
+      <w:r>
+        <w:rPr>
+          <w:rFonts w:ascii="Times New Roman" w:hAnsi="Times New Roman"/>
+          <w:color w:val="FF0000"/>
+          <w:sz w:val="24"/>
+          <w:szCs w:val="24"/>
+          <w:shd w:val="clear" w:color="auto" w:fill="FFFFFF"/>
+        </w:rPr>
+        <w:t xml:space="preserve"> second set or duplicate set of Objectives and Performance Measures were meant to be separated, one for the Primary Agency and a second set for the Secondary Agency. Please use the second set, which is still titled for Primary Agency Only, as the Objectives for the Secondary Agency.</w:t>
+      </w:r>
+    </w:p>
+    <w:p>
+      <w:pPr>
+        <w:pStyle w:val="ListParagraph"/>
+        <w:ind w:left="0"/>
+        <w:rPr>
+          <w:rFonts w:ascii="Times New Roman" w:hAnsi="Times New Roman"/>
+          <w:sz w:val="24"/>
+          <w:szCs w:val="24"/>
+        </w:rPr>
+      </w:pPr>
     </w:p>
     <w:bookmarkEnd w:id="1"/>
     <w:p>
@@ -1505,7 +1612,6 @@
         </w:rPr>
       </w:pPr>
       <w:r>
-        <w:lastRenderedPageBreak/>
         <w:t>Q.</w:t>
       </w:r>
       <w:r>
@@ -2447,6 +2553,41 @@
         </w:rPr>
         <w:t>Q.</w:t>
       </w:r>
+      <w:r>
+        <w:rPr>
+          <w:rFonts w:cs="Calibri"/>
+          <w:color w:val="201F1E"/>
+          <w:szCs w:val="22"/>
+          <w:shd w:val="clear" w:color="auto" w:fill="FFFFFF"/>
+        </w:rPr>
+        <w:t xml:space="preserve"> </w:t>
+      </w:r>
+      <w:r>
+        <w:rPr>
+          <w:rFonts w:ascii="Times New Roman" w:hAnsi="Times New Roman"/>
+          <w:sz w:val="24"/>
+          <w:szCs w:val="24"/>
+        </w:rPr>
+        <w:t xml:space="preserve">In the NOFO, three core services are identified: Case Management, Crisis Intervention, and Individual Counseling. The program narrative includes sections to describe crisis intervention services (question b, p.6) and case management services (question c, p. 6) but does not include a section to describe counseling services. Where </w:t>
+      </w:r>
+      <w:proofErr w:type="gramStart"/>
+      <w:r>
+        <w:rPr>
+          <w:rFonts w:ascii="Times New Roman" w:hAnsi="Times New Roman"/>
+          <w:sz w:val="24"/>
+          <w:szCs w:val="24"/>
+        </w:rPr>
+        <w:t>should counseling services</w:t>
+      </w:r>
+      <w:proofErr w:type="gramEnd"/>
+      <w:r>
+        <w:rPr>
+          <w:rFonts w:ascii="Times New Roman" w:hAnsi="Times New Roman"/>
+          <w:sz w:val="24"/>
+          <w:szCs w:val="24"/>
+        </w:rPr>
+        <w:t xml:space="preserve"> be described?</w:t>
+      </w:r>
     </w:p>
     <w:p>
       <w:pPr>
@@ -2466,6 +2607,14 @@
         </w:rPr>
         <w:t xml:space="preserve">A. </w:t>
       </w:r>
+      <w:r>
+        <w:rPr>
+          <w:rFonts w:ascii="Times New Roman" w:hAnsi="Times New Roman"/>
+          <w:sz w:val="24"/>
+          <w:szCs w:val="24"/>
+        </w:rPr>
+        <w:t>You may include your description of your Individual Counseling services under either of the other mandatory services and they will all be reviewed and scored.</w:t>
+      </w:r>
     </w:p>
     <w:p>
       <w:pPr>
@@ -2477,6 +2626,631 @@
           <w:szCs w:val="24"/>
         </w:rPr>
       </w:pPr>
+    </w:p>
+    <w:p>
+      <w:pPr>
+        <w:pStyle w:val="ListParagraph"/>
+        <w:ind w:left="0"/>
+        <w:rPr>
+          <w:rFonts w:ascii="Times New Roman" w:hAnsi="Times New Roman"/>
+          <w:sz w:val="24"/>
+          <w:szCs w:val="24"/>
+        </w:rPr>
+      </w:pPr>
+      <w:r>
+        <w:rPr>
+          <w:rFonts w:ascii="Times New Roman" w:hAnsi="Times New Roman"/>
+          <w:sz w:val="24"/>
+          <w:szCs w:val="24"/>
+        </w:rPr>
+        <w:t>Q.</w:t>
+      </w:r>
+      <w:r>
+        <w:rPr>
+          <w:rFonts w:ascii="Tahoma" w:hAnsi="Tahoma" w:cs="Tahoma"/>
+          <w:color w:val="201F1E"/>
+          <w:sz w:val="23"/>
+          <w:szCs w:val="23"/>
+          <w:shd w:val="clear" w:color="auto" w:fill="FFFFFF"/>
+        </w:rPr>
+        <w:t xml:space="preserve"> </w:t>
+      </w:r>
+      <w:r>
+        <w:rPr>
+          <w:rFonts w:ascii="Times New Roman" w:hAnsi="Times New Roman"/>
+          <w:sz w:val="24"/>
+          <w:szCs w:val="24"/>
+        </w:rPr>
+        <w:t>If applying to the Victims of Crime Act Multi-Victimization Program as a Track 2 applicant, can the secondary partner be a for-profit counseling center? </w:t>
+      </w:r>
+    </w:p>
+    <w:p>
+      <w:pPr>
+        <w:pStyle w:val="ListParagraph"/>
+        <w:ind w:left="0"/>
+        <w:rPr>
+          <w:rFonts w:ascii="Times New Roman" w:hAnsi="Times New Roman"/>
+          <w:sz w:val="24"/>
+          <w:szCs w:val="24"/>
+        </w:rPr>
+      </w:pPr>
+      <w:r>
+        <w:rPr>
+          <w:rFonts w:ascii="Times New Roman" w:hAnsi="Times New Roman"/>
+          <w:sz w:val="24"/>
+          <w:szCs w:val="24"/>
+        </w:rPr>
+        <w:t xml:space="preserve">A. </w:t>
+      </w:r>
+      <w:r>
+        <w:rPr>
+          <w:rFonts w:ascii="Times New Roman" w:hAnsi="Times New Roman"/>
+          <w:sz w:val="24"/>
+          <w:szCs w:val="24"/>
+        </w:rPr>
+        <w:t xml:space="preserve">No, under OVC rules only </w:t>
+      </w:r>
+      <w:proofErr w:type="gramStart"/>
+      <w:r>
+        <w:rPr>
+          <w:rFonts w:ascii="Times New Roman" w:hAnsi="Times New Roman"/>
+          <w:sz w:val="24"/>
+          <w:szCs w:val="24"/>
+        </w:rPr>
+        <w:t>Not</w:t>
+      </w:r>
+      <w:proofErr w:type="gramEnd"/>
+      <w:r>
+        <w:rPr>
+          <w:rFonts w:ascii="Times New Roman" w:hAnsi="Times New Roman"/>
+          <w:sz w:val="24"/>
+          <w:szCs w:val="24"/>
+        </w:rPr>
+        <w:t xml:space="preserve"> for Profits and Governmental Units may received awards, including </w:t>
+      </w:r>
+      <w:proofErr w:type="spellStart"/>
+      <w:r>
+        <w:rPr>
+          <w:rFonts w:ascii="Times New Roman" w:hAnsi="Times New Roman"/>
+          <w:sz w:val="24"/>
+          <w:szCs w:val="24"/>
+        </w:rPr>
+        <w:t>subawards</w:t>
+      </w:r>
+      <w:proofErr w:type="spellEnd"/>
+      <w:r>
+        <w:rPr>
+          <w:rFonts w:ascii="Times New Roman" w:hAnsi="Times New Roman"/>
+          <w:sz w:val="24"/>
+          <w:szCs w:val="24"/>
+        </w:rPr>
+        <w:t>. </w:t>
+      </w:r>
+    </w:p>
+    <w:p>
+      <w:pPr>
+        <w:pStyle w:val="gmail-m-2574840731360999830msolistparagraph"/>
+        <w:spacing w:before="0" w:beforeAutospacing="0" w:after="0" w:afterAutospacing="0"/>
+        <w:rPr>
+          <w:rFonts w:ascii="Times New Roman" w:hAnsi="Times New Roman" w:cs="Times New Roman"/>
+          <w:sz w:val="24"/>
+          <w:szCs w:val="24"/>
+        </w:rPr>
+      </w:pPr>
+    </w:p>
+    <w:p>
+      <w:pPr>
+        <w:pStyle w:val="ListParagraph"/>
+        <w:ind w:left="0"/>
+        <w:rPr>
+          <w:rFonts w:ascii="Times New Roman" w:hAnsi="Times New Roman"/>
+          <w:sz w:val="24"/>
+          <w:szCs w:val="24"/>
+        </w:rPr>
+      </w:pPr>
+      <w:r>
+        <w:rPr>
+          <w:rFonts w:ascii="Times New Roman" w:hAnsi="Times New Roman"/>
+          <w:sz w:val="24"/>
+          <w:szCs w:val="24"/>
+        </w:rPr>
+        <w:t>Q.</w:t>
+      </w:r>
+      <w:r>
+        <w:rPr>
+          <w:rFonts w:cs="Calibri"/>
+          <w:color w:val="201F1E"/>
+          <w:szCs w:val="22"/>
+          <w:shd w:val="clear" w:color="auto" w:fill="FFFFFF"/>
+        </w:rPr>
+        <w:t xml:space="preserve"> </w:t>
+      </w:r>
+      <w:r>
+        <w:rPr>
+          <w:rFonts w:ascii="Times New Roman" w:hAnsi="Times New Roman"/>
+          <w:sz w:val="24"/>
+          <w:szCs w:val="24"/>
+        </w:rPr>
+        <w:t xml:space="preserve">Please clarify the budget process when utilizing a partner agency in Track 2. Does the primary agency include the full </w:t>
+      </w:r>
+      <w:proofErr w:type="spellStart"/>
+      <w:r>
+        <w:rPr>
+          <w:rFonts w:ascii="Times New Roman" w:hAnsi="Times New Roman"/>
+          <w:sz w:val="24"/>
+          <w:szCs w:val="24"/>
+        </w:rPr>
+        <w:t>subaward</w:t>
+      </w:r>
+      <w:proofErr w:type="spellEnd"/>
+      <w:r>
+        <w:rPr>
+          <w:rFonts w:ascii="Times New Roman" w:hAnsi="Times New Roman"/>
+          <w:sz w:val="24"/>
+          <w:szCs w:val="24"/>
+        </w:rPr>
+        <w:t xml:space="preserve"> amount as one line item in Section C6, while the partner agency also needs to complete the ICJIA Uniform Budget Template, and submit both budgets with the application?</w:t>
+      </w:r>
+    </w:p>
+    <w:p>
+      <w:pPr>
+        <w:pStyle w:val="ListParagraph"/>
+        <w:ind w:left="0"/>
+        <w:rPr>
+          <w:rFonts w:ascii="Times New Roman" w:hAnsi="Times New Roman"/>
+          <w:sz w:val="24"/>
+          <w:szCs w:val="24"/>
+        </w:rPr>
+      </w:pPr>
+      <w:r>
+        <w:rPr>
+          <w:rFonts w:ascii="Times New Roman" w:hAnsi="Times New Roman"/>
+          <w:sz w:val="24"/>
+          <w:szCs w:val="24"/>
+        </w:rPr>
+        <w:t xml:space="preserve">A. </w:t>
+      </w:r>
+      <w:r>
+        <w:rPr>
+          <w:rFonts w:ascii="Times New Roman" w:hAnsi="Times New Roman"/>
+          <w:sz w:val="24"/>
+          <w:szCs w:val="24"/>
+        </w:rPr>
+        <w:t>Only one budget/budget narrative should be submitted and in the case of Track II applications both primary and secondary partner cost should be listed. You should indicate which agency will incur the cost in the Narrative. </w:t>
+      </w:r>
+    </w:p>
+    <w:p>
+      <w:pPr>
+        <w:pStyle w:val="gmail-m-2574840731360999830msolistparagraph"/>
+        <w:spacing w:before="0" w:beforeAutospacing="0" w:after="0" w:afterAutospacing="0"/>
+        <w:rPr>
+          <w:rFonts w:ascii="Times New Roman" w:hAnsi="Times New Roman" w:cs="Times New Roman"/>
+          <w:sz w:val="24"/>
+          <w:szCs w:val="24"/>
+        </w:rPr>
+      </w:pPr>
+    </w:p>
+    <w:p>
+      <w:pPr>
+        <w:pStyle w:val="ListParagraph"/>
+        <w:ind w:left="0"/>
+        <w:rPr>
+          <w:rFonts w:ascii="Times New Roman" w:hAnsi="Times New Roman"/>
+          <w:sz w:val="24"/>
+          <w:szCs w:val="24"/>
+        </w:rPr>
+      </w:pPr>
+      <w:r>
+        <w:rPr>
+          <w:rFonts w:ascii="Times New Roman" w:hAnsi="Times New Roman"/>
+          <w:sz w:val="24"/>
+          <w:szCs w:val="24"/>
+        </w:rPr>
+        <w:t>Q.</w:t>
+      </w:r>
+      <w:r>
+        <w:rPr>
+          <w:rFonts w:cs="Calibri"/>
+          <w:color w:val="201F1E"/>
+          <w:szCs w:val="22"/>
+          <w:shd w:val="clear" w:color="auto" w:fill="FFFFFF"/>
+        </w:rPr>
+        <w:t xml:space="preserve"> </w:t>
+      </w:r>
+      <w:r>
+        <w:rPr>
+          <w:rFonts w:ascii="Times New Roman" w:hAnsi="Times New Roman"/>
+          <w:sz w:val="24"/>
+          <w:szCs w:val="24"/>
+        </w:rPr>
+        <w:t xml:space="preserve">Do we need to include every objective listed in the NOFO, or can we just select the ones most appropriate for our program? If so, </w:t>
+      </w:r>
+      <w:proofErr w:type="gramStart"/>
+      <w:r>
+        <w:rPr>
+          <w:rFonts w:ascii="Times New Roman" w:hAnsi="Times New Roman"/>
+          <w:sz w:val="24"/>
+          <w:szCs w:val="24"/>
+        </w:rPr>
+        <w:t>is</w:t>
+      </w:r>
+      <w:proofErr w:type="gramEnd"/>
+      <w:r>
+        <w:rPr>
+          <w:rFonts w:ascii="Times New Roman" w:hAnsi="Times New Roman"/>
+          <w:sz w:val="24"/>
+          <w:szCs w:val="24"/>
+        </w:rPr>
+        <w:t xml:space="preserve"> there a minimum number of objectives that we must select? </w:t>
+      </w:r>
+    </w:p>
+    <w:p>
+      <w:pPr>
+        <w:pStyle w:val="ListParagraph"/>
+        <w:ind w:left="0"/>
+        <w:rPr>
+          <w:rFonts w:ascii="Times New Roman" w:hAnsi="Times New Roman"/>
+          <w:sz w:val="24"/>
+          <w:szCs w:val="24"/>
+        </w:rPr>
+      </w:pPr>
+      <w:r>
+        <w:rPr>
+          <w:rFonts w:ascii="Times New Roman" w:hAnsi="Times New Roman"/>
+          <w:sz w:val="24"/>
+          <w:szCs w:val="24"/>
+        </w:rPr>
+        <w:t xml:space="preserve">A. </w:t>
+      </w:r>
+      <w:r>
+        <w:rPr>
+          <w:rFonts w:ascii="Times New Roman" w:hAnsi="Times New Roman"/>
+          <w:sz w:val="24"/>
+          <w:szCs w:val="24"/>
+        </w:rPr>
+        <w:t xml:space="preserve">You should select the objectives that relate to the program described in you proposal. </w:t>
+      </w:r>
+      <w:proofErr w:type="gramStart"/>
+      <w:r>
+        <w:rPr>
+          <w:rFonts w:ascii="Times New Roman" w:hAnsi="Times New Roman"/>
+          <w:sz w:val="24"/>
+          <w:szCs w:val="24"/>
+        </w:rPr>
+        <w:t>These is</w:t>
+      </w:r>
+      <w:proofErr w:type="gramEnd"/>
+      <w:r>
+        <w:rPr>
+          <w:rFonts w:ascii="Times New Roman" w:hAnsi="Times New Roman"/>
+          <w:sz w:val="24"/>
+          <w:szCs w:val="24"/>
+        </w:rPr>
+        <w:t xml:space="preserve"> not a minimum number of objectives but you must include objectives for the mandatory services listed in the NOFO. Please note, there was an error in the Program Narrative and duplicate set of Objectives/Performance Metrics were included. You need only complete one set of Performance Metrics. </w:t>
+      </w:r>
+    </w:p>
+    <w:p>
+      <w:pPr>
+        <w:pStyle w:val="gmail-m-2574840731360999830msolistparagraph"/>
+        <w:spacing w:before="0" w:beforeAutospacing="0" w:after="0" w:afterAutospacing="0"/>
+        <w:rPr>
+          <w:rFonts w:ascii="Times New Roman" w:eastAsia="Times New Roman" w:hAnsi="Times New Roman" w:cs="Times New Roman"/>
+          <w:snapToGrid w:val="0"/>
+          <w:sz w:val="24"/>
+          <w:szCs w:val="24"/>
+        </w:rPr>
+      </w:pPr>
+    </w:p>
+    <w:p>
+      <w:pPr>
+        <w:pStyle w:val="gmail-m-2574840731360999830msolistparagraph"/>
+        <w:spacing w:before="0" w:beforeAutospacing="0" w:after="0" w:afterAutospacing="0"/>
+        <w:rPr>
+          <w:rFonts w:ascii="Times New Roman" w:eastAsia="Times New Roman" w:hAnsi="Times New Roman" w:cs="Times New Roman"/>
+          <w:snapToGrid w:val="0"/>
+          <w:sz w:val="24"/>
+          <w:szCs w:val="24"/>
+        </w:rPr>
+      </w:pPr>
+      <w:r>
+        <w:rPr>
+          <w:rFonts w:ascii="Times New Roman" w:eastAsia="Times New Roman" w:hAnsi="Times New Roman" w:cs="Times New Roman"/>
+          <w:snapToGrid w:val="0"/>
+          <w:sz w:val="24"/>
+          <w:szCs w:val="24"/>
+        </w:rPr>
+        <w:t>Q.</w:t>
+      </w:r>
+      <w:r>
+        <w:rPr>
+          <w:color w:val="201F1E"/>
+          <w:shd w:val="clear" w:color="auto" w:fill="FFFFFF"/>
+        </w:rPr>
+        <w:t xml:space="preserve"> </w:t>
+      </w:r>
+      <w:r>
+        <w:rPr>
+          <w:rFonts w:ascii="Times New Roman" w:eastAsia="Times New Roman" w:hAnsi="Times New Roman" w:cs="Times New Roman"/>
+          <w:snapToGrid w:val="0"/>
+          <w:sz w:val="24"/>
+          <w:szCs w:val="24"/>
+        </w:rPr>
+        <w:t>The webinar states the application narrative responses must be double spaced but the instructions do not say that.  Please advise which is correct.</w:t>
+      </w:r>
+    </w:p>
+    <w:p>
+      <w:pPr>
+        <w:pStyle w:val="gmail-m-2574840731360999830msolistparagraph"/>
+        <w:spacing w:before="0" w:beforeAutospacing="0" w:after="0" w:afterAutospacing="0"/>
+        <w:rPr>
+          <w:rFonts w:ascii="Times New Roman" w:eastAsia="Times New Roman" w:hAnsi="Times New Roman" w:cs="Times New Roman"/>
+          <w:snapToGrid w:val="0"/>
+          <w:sz w:val="24"/>
+          <w:szCs w:val="24"/>
+        </w:rPr>
+      </w:pPr>
+      <w:r>
+        <w:rPr>
+          <w:rFonts w:ascii="Times New Roman" w:eastAsia="Times New Roman" w:hAnsi="Times New Roman" w:cs="Times New Roman"/>
+          <w:snapToGrid w:val="0"/>
+          <w:sz w:val="24"/>
+          <w:szCs w:val="24"/>
+        </w:rPr>
+        <w:t xml:space="preserve">A. </w:t>
+      </w:r>
+      <w:r>
+        <w:rPr>
+          <w:rFonts w:ascii="Times New Roman" w:eastAsia="Times New Roman" w:hAnsi="Times New Roman" w:cs="Times New Roman"/>
+          <w:snapToGrid w:val="0"/>
+          <w:sz w:val="24"/>
+          <w:szCs w:val="24"/>
+        </w:rPr>
+        <w:t>Sorry for the confusion. The Program Narrative must be a maximum of 35 pages single spaced, Time New Roman 12 font. </w:t>
+      </w:r>
+    </w:p>
+    <w:p>
+      <w:pPr>
+        <w:pStyle w:val="gmail-m-2574840731360999830msolistparagraph"/>
+        <w:spacing w:before="0" w:beforeAutospacing="0" w:after="0" w:afterAutospacing="0"/>
+        <w:rPr>
+          <w:rFonts w:ascii="Times New Roman" w:eastAsia="Times New Roman" w:hAnsi="Times New Roman" w:cs="Times New Roman"/>
+          <w:snapToGrid w:val="0"/>
+          <w:sz w:val="24"/>
+          <w:szCs w:val="24"/>
+        </w:rPr>
+      </w:pPr>
+    </w:p>
+    <w:p>
+      <w:pPr>
+        <w:pStyle w:val="gmail-m-2574840731360999830msolistparagraph"/>
+        <w:spacing w:before="0" w:beforeAutospacing="0" w:after="0" w:afterAutospacing="0"/>
+        <w:rPr>
+          <w:rFonts w:ascii="Times New Roman" w:eastAsia="Times New Roman" w:hAnsi="Times New Roman" w:cs="Times New Roman"/>
+          <w:snapToGrid w:val="0"/>
+          <w:sz w:val="24"/>
+          <w:szCs w:val="24"/>
+        </w:rPr>
+      </w:pPr>
+      <w:r>
+        <w:rPr>
+          <w:rFonts w:ascii="Times New Roman" w:eastAsia="Times New Roman" w:hAnsi="Times New Roman" w:cs="Times New Roman"/>
+          <w:snapToGrid w:val="0"/>
+          <w:sz w:val="24"/>
+          <w:szCs w:val="24"/>
+        </w:rPr>
+        <w:t>Q.</w:t>
+      </w:r>
+      <w:r>
+        <w:rPr>
+          <w:color w:val="201F1E"/>
+          <w:shd w:val="clear" w:color="auto" w:fill="FFFFFF"/>
+        </w:rPr>
+        <w:t xml:space="preserve"> </w:t>
+      </w:r>
+      <w:r>
+        <w:rPr>
+          <w:rFonts w:ascii="Times New Roman" w:eastAsia="Times New Roman" w:hAnsi="Times New Roman" w:cs="Times New Roman"/>
+          <w:snapToGrid w:val="0"/>
+          <w:sz w:val="24"/>
+          <w:szCs w:val="24"/>
+        </w:rPr>
+        <w:t>In the NOFO, there are objectives and performance measures for the primary agency only (p. 12-15), by a partner organization only (p. 15-17), and by both (p.17). However, in the program narrative document, it appears that the chart is duplicated for the primary agency only and does not include any objectives for the partner agency</w:t>
+      </w:r>
+    </w:p>
+    <w:p>
+      <w:pPr>
+        <w:pStyle w:val="ListParagraph"/>
+        <w:ind w:left="0"/>
+        <w:rPr>
+          <w:rFonts w:ascii="Times New Roman" w:hAnsi="Times New Roman"/>
+          <w:sz w:val="24"/>
+          <w:szCs w:val="24"/>
+        </w:rPr>
+      </w:pPr>
+      <w:r>
+        <w:rPr>
+          <w:rFonts w:ascii="Times New Roman" w:hAnsi="Times New Roman"/>
+          <w:sz w:val="24"/>
+          <w:szCs w:val="24"/>
+        </w:rPr>
+        <w:t>A</w:t>
+      </w:r>
+      <w:r>
+        <w:rPr>
+          <w:rFonts w:ascii="Times New Roman" w:hAnsi="Times New Roman"/>
+          <w:sz w:val="24"/>
+          <w:szCs w:val="24"/>
+        </w:rPr>
+        <w:t>.</w:t>
+      </w:r>
+      <w:r>
+        <w:rPr>
+          <w:shd w:val="clear" w:color="auto" w:fill="FFFFFF"/>
+        </w:rPr>
+        <w:t xml:space="preserve"> </w:t>
+      </w:r>
+      <w:r>
+        <w:rPr>
+          <w:rFonts w:ascii="Times New Roman" w:hAnsi="Times New Roman"/>
+          <w:sz w:val="24"/>
+          <w:szCs w:val="24"/>
+          <w:shd w:val="clear" w:color="auto" w:fill="FFFFFF"/>
+        </w:rPr>
+        <w:t>They are duplicated Objectives and Performance Measures. The second set or duplicate set of Objectives and Performance Measures were meant to be separated, one for the Primary Agency and a second set for the Secondary Agency. Please use the second set, which is still titled for Primary Agency Only, as the Objectives for the Secondary Agency.</w:t>
+      </w:r>
+    </w:p>
+    <w:p>
+      <w:pPr>
+        <w:pStyle w:val="gmail-m-2574840731360999830msolistparagraph"/>
+        <w:spacing w:before="0" w:beforeAutospacing="0" w:after="0" w:afterAutospacing="0"/>
+        <w:rPr>
+          <w:rFonts w:ascii="Times New Roman" w:eastAsia="Times New Roman" w:hAnsi="Times New Roman" w:cs="Times New Roman"/>
+          <w:snapToGrid w:val="0"/>
+          <w:sz w:val="24"/>
+          <w:szCs w:val="24"/>
+        </w:rPr>
+      </w:pPr>
+    </w:p>
+    <w:p>
+      <w:pPr>
+        <w:pStyle w:val="gmail-m-2574840731360999830msolistparagraph"/>
+        <w:spacing w:before="0" w:beforeAutospacing="0" w:after="0" w:afterAutospacing="0"/>
+        <w:rPr>
+          <w:rFonts w:ascii="Times New Roman" w:eastAsia="Times New Roman" w:hAnsi="Times New Roman" w:cs="Times New Roman"/>
+          <w:snapToGrid w:val="0"/>
+          <w:sz w:val="24"/>
+          <w:szCs w:val="24"/>
+        </w:rPr>
+      </w:pPr>
+    </w:p>
+    <w:p>
+      <w:pPr>
+        <w:pStyle w:val="gmail-m-2574840731360999830msolistparagraph"/>
+        <w:spacing w:before="0" w:beforeAutospacing="0" w:after="0" w:afterAutospacing="0"/>
+        <w:rPr>
+          <w:rFonts w:ascii="Times New Roman" w:eastAsia="Times New Roman" w:hAnsi="Times New Roman" w:cs="Times New Roman"/>
+          <w:snapToGrid w:val="0"/>
+          <w:sz w:val="24"/>
+          <w:szCs w:val="24"/>
+        </w:rPr>
+      </w:pPr>
+    </w:p>
+    <w:p>
+      <w:pPr>
+        <w:pStyle w:val="gmail-m-2574840731360999830msolistparagraph"/>
+        <w:spacing w:before="0" w:beforeAutospacing="0" w:after="0" w:afterAutospacing="0"/>
+        <w:rPr>
+          <w:rFonts w:ascii="Times New Roman" w:eastAsia="Times New Roman" w:hAnsi="Times New Roman" w:cs="Times New Roman"/>
+          <w:snapToGrid w:val="0"/>
+          <w:sz w:val="24"/>
+          <w:szCs w:val="24"/>
+        </w:rPr>
+      </w:pPr>
+      <w:r>
+        <w:rPr>
+          <w:rFonts w:ascii="Times New Roman" w:eastAsia="Times New Roman" w:hAnsi="Times New Roman" w:cs="Times New Roman"/>
+          <w:snapToGrid w:val="0"/>
+          <w:sz w:val="24"/>
+          <w:szCs w:val="24"/>
+        </w:rPr>
+        <w:t>Q.</w:t>
+      </w:r>
+    </w:p>
+    <w:p>
+      <w:pPr>
+        <w:pStyle w:val="gmail-m-2574840731360999830msolistparagraph"/>
+        <w:spacing w:before="0" w:beforeAutospacing="0" w:after="0" w:afterAutospacing="0"/>
+        <w:rPr>
+          <w:rFonts w:ascii="Times New Roman" w:eastAsia="Times New Roman" w:hAnsi="Times New Roman" w:cs="Times New Roman"/>
+          <w:snapToGrid w:val="0"/>
+          <w:sz w:val="24"/>
+          <w:szCs w:val="24"/>
+        </w:rPr>
+      </w:pPr>
+      <w:r>
+        <w:rPr>
+          <w:rFonts w:ascii="Times New Roman" w:eastAsia="Times New Roman" w:hAnsi="Times New Roman" w:cs="Times New Roman"/>
+          <w:snapToGrid w:val="0"/>
+          <w:sz w:val="24"/>
+          <w:szCs w:val="24"/>
+        </w:rPr>
+        <w:t>A.</w:t>
+      </w:r>
+    </w:p>
+    <w:p>
+      <w:pPr>
+        <w:pStyle w:val="gmail-m-2574840731360999830msolistparagraph"/>
+        <w:spacing w:before="0" w:beforeAutospacing="0" w:after="0" w:afterAutospacing="0"/>
+        <w:rPr>
+          <w:rFonts w:ascii="Times New Roman" w:eastAsia="Times New Roman" w:hAnsi="Times New Roman" w:cs="Times New Roman"/>
+          <w:snapToGrid w:val="0"/>
+          <w:sz w:val="24"/>
+          <w:szCs w:val="24"/>
+        </w:rPr>
+      </w:pPr>
+    </w:p>
+    <w:p>
+      <w:pPr>
+        <w:pStyle w:val="gmail-m-2574840731360999830msolistparagraph"/>
+        <w:spacing w:before="0" w:beforeAutospacing="0" w:after="0" w:afterAutospacing="0"/>
+        <w:rPr>
+          <w:rFonts w:ascii="Times New Roman" w:eastAsia="Times New Roman" w:hAnsi="Times New Roman" w:cs="Times New Roman"/>
+          <w:snapToGrid w:val="0"/>
+          <w:sz w:val="24"/>
+          <w:szCs w:val="24"/>
+        </w:rPr>
+      </w:pPr>
+      <w:r>
+        <w:rPr>
+          <w:rFonts w:ascii="Times New Roman" w:eastAsia="Times New Roman" w:hAnsi="Times New Roman" w:cs="Times New Roman"/>
+          <w:snapToGrid w:val="0"/>
+          <w:sz w:val="24"/>
+          <w:szCs w:val="24"/>
+        </w:rPr>
+        <w:t>Q.</w:t>
+      </w:r>
+    </w:p>
+    <w:p>
+      <w:pPr>
+        <w:pStyle w:val="gmail-m-2574840731360999830msolistparagraph"/>
+        <w:spacing w:before="0" w:beforeAutospacing="0" w:after="0" w:afterAutospacing="0"/>
+        <w:rPr>
+          <w:rFonts w:ascii="Times New Roman" w:eastAsia="Times New Roman" w:hAnsi="Times New Roman" w:cs="Times New Roman"/>
+          <w:snapToGrid w:val="0"/>
+          <w:sz w:val="24"/>
+          <w:szCs w:val="24"/>
+        </w:rPr>
+      </w:pPr>
+      <w:r>
+        <w:rPr>
+          <w:rFonts w:ascii="Times New Roman" w:eastAsia="Times New Roman" w:hAnsi="Times New Roman" w:cs="Times New Roman"/>
+          <w:snapToGrid w:val="0"/>
+          <w:sz w:val="24"/>
+          <w:szCs w:val="24"/>
+        </w:rPr>
+        <w:t>A.</w:t>
+      </w:r>
+    </w:p>
+    <w:p>
+      <w:pPr>
+        <w:pStyle w:val="gmail-m-2574840731360999830msolistparagraph"/>
+        <w:spacing w:before="0" w:beforeAutospacing="0" w:after="0" w:afterAutospacing="0"/>
+        <w:rPr>
+          <w:rFonts w:ascii="Times New Roman" w:eastAsia="Times New Roman" w:hAnsi="Times New Roman" w:cs="Times New Roman"/>
+          <w:snapToGrid w:val="0"/>
+          <w:sz w:val="24"/>
+          <w:szCs w:val="24"/>
+        </w:rPr>
+      </w:pPr>
+      <w:r>
+        <w:rPr>
+          <w:rFonts w:ascii="Times New Roman" w:eastAsia="Times New Roman" w:hAnsi="Times New Roman" w:cs="Times New Roman"/>
+          <w:snapToGrid w:val="0"/>
+          <w:sz w:val="24"/>
+          <w:szCs w:val="24"/>
+        </w:rPr>
+        <w:t>.</w:t>
+      </w:r>
     </w:p>
     <w:sectPr>
       <w:pgSz w:w="12240" w:h="15840"/>

</xml_diff>